<commit_message>
fix bugs in trigger, rewrite report
</commit_message>
<xml_diff>
--- a/DB/lab_3/report.docx
+++ b/DB/lab_3/report.docx
@@ -3289,50 +3289,43 @@
         <w:jc w:val="both"/>
         <w:rPr>
           <w:rFonts w:ascii="Arial" w:hAnsi="Arial" w:cs="Arial"/>
+          <w:lang w:val="en-US" w:eastAsia="ru-RU" w:bidi="ar-SA"/>
+        </w:rPr>
+      </w:pPr>
+      <w:r>
+        <w:rPr>
+          <w:rFonts w:ascii="Arial" w:hAnsi="Arial" w:cs="Arial"/>
           <w:lang w:eastAsia="ru-RU" w:bidi="ar-SA"/>
         </w:rPr>
-      </w:pPr>
+        <w:t xml:space="preserve">Во время работы над лабораторной работой я </w:t>
+      </w:r>
       <w:r>
         <w:rPr>
           <w:rFonts w:ascii="Arial" w:hAnsi="Arial" w:cs="Arial"/>
           <w:lang w:eastAsia="ru-RU" w:bidi="ar-SA"/>
         </w:rPr>
-        <w:t xml:space="preserve">Во время работы над лабораторной работой я </w:t>
+        <w:t xml:space="preserve">научился определять функциональные зависимости, анализировать БД на соответствие нормальным формам, изучил язык </w:t>
+      </w:r>
+      <w:r>
+        <w:rPr>
+          <w:rFonts w:ascii="Arial" w:hAnsi="Arial" w:cs="Arial"/>
+          <w:lang w:val="en-US" w:eastAsia="ru-RU" w:bidi="ar-SA"/>
+        </w:rPr>
+        <w:t>PL</w:t>
       </w:r>
       <w:r>
         <w:rPr>
           <w:rFonts w:ascii="Arial" w:hAnsi="Arial" w:cs="Arial"/>
           <w:lang w:eastAsia="ru-RU" w:bidi="ar-SA"/>
         </w:rPr>
-        <w:t xml:space="preserve">научился определять функциональные зависимости, анализировать БД на соответствие нормальным формам, изучил язык </w:t>
+        <w:t>/</w:t>
       </w:r>
       <w:r>
         <w:rPr>
           <w:rFonts w:ascii="Arial" w:hAnsi="Arial" w:cs="Arial"/>
           <w:lang w:val="en-US" w:eastAsia="ru-RU" w:bidi="ar-SA"/>
         </w:rPr>
-        <w:t>PL</w:t>
-      </w:r>
-      <w:r>
-        <w:rPr>
-          <w:rFonts w:ascii="Arial" w:hAnsi="Arial" w:cs="Arial"/>
-          <w:lang w:eastAsia="ru-RU" w:bidi="ar-SA"/>
-        </w:rPr>
-        <w:t>/</w:t>
-      </w:r>
-      <w:r>
-        <w:rPr>
-          <w:rFonts w:ascii="Arial" w:hAnsi="Arial" w:cs="Arial"/>
-          <w:lang w:val="en-US" w:eastAsia="ru-RU" w:bidi="ar-SA"/>
-        </w:rPr>
         <w:t>pgSQL</w:t>
-      </w:r>
-      <w:r>
-        <w:rPr>
-          <w:rFonts w:ascii="Arial" w:hAnsi="Arial" w:cs="Arial"/>
-          <w:lang w:eastAsia="ru-RU" w:bidi="ar-SA"/>
-        </w:rPr>
-        <w:t>.</w:t>
       </w:r>
     </w:p>
     <w:sectPr>

</xml_diff>

<commit_message>
DB lab 3 last commit
</commit_message>
<xml_diff>
--- a/DB/lab_3/report.docx
+++ b/DB/lab_3/report.docx
@@ -313,6 +313,7 @@
           <w:bCs/>
           <w:sz w:val="32"/>
           <w:szCs w:val="32"/>
+          <w:lang w:val="en-US"/>
         </w:rPr>
       </w:pPr>
       <w:r>
@@ -332,8 +333,9 @@
           <w:bCs/>
           <w:sz w:val="32"/>
           <w:szCs w:val="32"/>
-        </w:rPr>
-        <w:t>52236</w:t>
+          <w:lang w:val="en-US"/>
+        </w:rPr>
+        <w:t>1323</w:t>
       </w:r>
     </w:p>
     <w:p>
@@ -574,7 +576,7 @@
       </w:r>
     </w:p>
     <w:bookmarkEnd w:id="0" w:displacedByCustomXml="next"/>
-    <w:bookmarkStart w:id="1" w:name="_Toc165290056" w:displacedByCustomXml="next"/>
+    <w:bookmarkStart w:id="1" w:name="_Toc165307952" w:displacedByCustomXml="next"/>
     <w:sdt>
       <w:sdtPr>
         <w:rPr>
@@ -657,7 +659,7 @@
             </w:rPr>
             <w:fldChar w:fldCharType="separate"/>
           </w:r>
-          <w:hyperlink w:anchor="_Toc165290056" w:history="1">
+          <w:hyperlink w:anchor="_Toc165307952" w:history="1">
             <w:r>
               <w:rPr>
                 <w:rStyle w:val="Hyperlink"/>
@@ -688,7 +690,7 @@
                 <w:noProof/>
                 <w:webHidden/>
               </w:rPr>
-              <w:instrText xml:space="preserve"> PAGEREF _Toc165290056 \h </w:instrText>
+              <w:instrText xml:space="preserve"> PAGEREF _Toc165307952 \h </w:instrText>
             </w:r>
             <w:r>
               <w:rPr>
@@ -738,7 +740,7 @@
               <w14:ligatures w14:val="standardContextual"/>
             </w:rPr>
           </w:pPr>
-          <w:hyperlink w:anchor="_Toc165290057" w:history="1">
+          <w:hyperlink w:anchor="_Toc165307953" w:history="1">
             <w:r>
               <w:rPr>
                 <w:rStyle w:val="Hyperlink"/>
@@ -769,7 +771,89 @@
                 <w:noProof/>
                 <w:webHidden/>
               </w:rPr>
-              <w:instrText xml:space="preserve"> PAGEREF _Toc165290057 \h </w:instrText>
+              <w:instrText xml:space="preserve"> PAGEREF _Toc165307953 \h </w:instrText>
+            </w:r>
+            <w:r>
+              <w:rPr>
+                <w:rFonts w:ascii="Arial" w:hAnsi="Arial" w:cs="Arial"/>
+                <w:noProof/>
+                <w:webHidden/>
+              </w:rPr>
+            </w:r>
+            <w:r>
+              <w:rPr>
+                <w:rFonts w:ascii="Arial" w:hAnsi="Arial" w:cs="Arial"/>
+                <w:noProof/>
+                <w:webHidden/>
+              </w:rPr>
+              <w:fldChar w:fldCharType="separate"/>
+            </w:r>
+            <w:r>
+              <w:rPr>
+                <w:rFonts w:ascii="Arial" w:hAnsi="Arial" w:cs="Arial"/>
+                <w:noProof/>
+                <w:webHidden/>
+              </w:rPr>
+              <w:t>2</w:t>
+            </w:r>
+            <w:r>
+              <w:rPr>
+                <w:rFonts w:ascii="Arial" w:hAnsi="Arial" w:cs="Arial"/>
+                <w:noProof/>
+                <w:webHidden/>
+              </w:rPr>
+              <w:fldChar w:fldCharType="end"/>
+            </w:r>
+          </w:hyperlink>
+        </w:p>
+        <w:p>
+          <w:pPr>
+            <w:pStyle w:val="TOC2"/>
+            <w:tabs>
+              <w:tab w:val="right" w:leader="dot" w:pos="9061"/>
+            </w:tabs>
+            <w:rPr>
+              <w:rFonts w:ascii="Arial" w:eastAsiaTheme="minorEastAsia" w:hAnsi="Arial" w:cs="Arial"/>
+              <w:noProof/>
+              <w:kern w:val="2"/>
+              <w:szCs w:val="24"/>
+              <w:lang w:val="en-RU" w:eastAsia="en-GB" w:bidi="ar-SA"/>
+              <w14:ligatures w14:val="standardContextual"/>
+            </w:rPr>
+          </w:pPr>
+          <w:hyperlink w:anchor="_Toc165307954" w:history="1">
+            <w:r>
+              <w:rPr>
+                <w:rStyle w:val="Hyperlink"/>
+                <w:rFonts w:ascii="Arial" w:eastAsia="Times New Roman" w:hAnsi="Arial" w:cs="Arial"/>
+                <w:noProof/>
+                <w:lang w:val="en-RU" w:eastAsia="en-GB"/>
+              </w:rPr>
+              <w:t>Описание предметной области</w:t>
+            </w:r>
+            <w:r>
+              <w:rPr>
+                <w:rFonts w:ascii="Arial" w:hAnsi="Arial" w:cs="Arial"/>
+                <w:noProof/>
+                <w:webHidden/>
+              </w:rPr>
+              <w:tab/>
+            </w:r>
+            <w:r>
+              <w:rPr>
+                <w:rFonts w:ascii="Arial" w:hAnsi="Arial" w:cs="Arial"/>
+                <w:noProof/>
+                <w:webHidden/>
+              </w:rPr>
+              <w:fldChar w:fldCharType="begin"/>
+            </w:r>
+            <w:r>
+              <w:rPr>
+                <w:rFonts w:ascii="Arial" w:hAnsi="Arial" w:cs="Arial"/>
+                <w:noProof/>
+                <w:webHidden/>
+              </w:rPr>
+              <w:instrText xml:space="preserve"> PAGEREF _Toc165307954 \h </w:instrText>
             </w:r>
             <w:r>
               <w:rPr>
@@ -819,7 +903,7 @@
               <w14:ligatures w14:val="standardContextual"/>
             </w:rPr>
           </w:pPr>
-          <w:hyperlink w:anchor="_Toc165290058" w:history="1">
+          <w:hyperlink w:anchor="_Toc165307955" w:history="1">
             <w:r>
               <w:rPr>
                 <w:rStyle w:val="Hyperlink"/>
@@ -850,7 +934,7 @@
                 <w:noProof/>
                 <w:webHidden/>
               </w:rPr>
-              <w:instrText xml:space="preserve"> PAGEREF _Toc165290058 \h </w:instrText>
+              <w:instrText xml:space="preserve"> PAGEREF _Toc165307955 \h </w:instrText>
             </w:r>
             <w:r>
               <w:rPr>
@@ -900,7 +984,7 @@
               <w14:ligatures w14:val="standardContextual"/>
             </w:rPr>
           </w:pPr>
-          <w:hyperlink w:anchor="_Toc165290059" w:history="1">
+          <w:hyperlink w:anchor="_Toc165307956" w:history="1">
             <w:r>
               <w:rPr>
                 <w:rStyle w:val="Hyperlink"/>
@@ -948,7 +1032,7 @@
                 <w:noProof/>
                 <w:webHidden/>
               </w:rPr>
-              <w:instrText xml:space="preserve"> PAGEREF _Toc165290059 \h </w:instrText>
+              <w:instrText xml:space="preserve"> PAGEREF _Toc165307956 \h </w:instrText>
             </w:r>
             <w:r>
               <w:rPr>
@@ -998,14 +1082,31 @@
               <w14:ligatures w14:val="standardContextual"/>
             </w:rPr>
           </w:pPr>
-          <w:hyperlink w:anchor="_Toc165290060" w:history="1">
+          <w:hyperlink w:anchor="_Toc165307957" w:history="1">
             <w:r>
               <w:rPr>
                 <w:rStyle w:val="Hyperlink"/>
                 <w:rFonts w:ascii="Arial" w:hAnsi="Arial" w:cs="Arial"/>
                 <w:noProof/>
               </w:rPr>
-              <w:t>Нормальные формы</w:t>
+              <w:t>Нормальные</w:t>
+            </w:r>
+            <w:r>
+              <w:rPr>
+                <w:rStyle w:val="Hyperlink"/>
+                <w:rFonts w:ascii="Arial" w:hAnsi="Arial" w:cs="Arial"/>
+                <w:noProof/>
+                <w:lang w:val="en-US"/>
+              </w:rPr>
+              <w:t xml:space="preserve"> </w:t>
+            </w:r>
+            <w:r>
+              <w:rPr>
+                <w:rStyle w:val="Hyperlink"/>
+                <w:rFonts w:ascii="Arial" w:hAnsi="Arial" w:cs="Arial"/>
+                <w:noProof/>
+              </w:rPr>
+              <w:t>формы</w:t>
             </w:r>
             <w:r>
               <w:rPr>
@@ -1029,7 +1130,7 @@
                 <w:noProof/>
                 <w:webHidden/>
               </w:rPr>
-              <w:instrText xml:space="preserve"> PAGEREF _Toc165290060 \h </w:instrText>
+              <w:instrText xml:space="preserve"> PAGEREF _Toc165307957 \h </w:instrText>
             </w:r>
             <w:r>
               <w:rPr>
@@ -1052,7 +1153,7 @@
                 <w:noProof/>
                 <w:webHidden/>
               </w:rPr>
-              <w:t>3</w:t>
+              <w:t>4</w:t>
             </w:r>
             <w:r>
               <w:rPr>
@@ -1079,7 +1180,7 @@
               <w14:ligatures w14:val="standardContextual"/>
             </w:rPr>
           </w:pPr>
-          <w:hyperlink w:anchor="_Toc165290061" w:history="1">
+          <w:hyperlink w:anchor="_Toc165307958" w:history="1">
             <w:r>
               <w:rPr>
                 <w:rStyle w:val="Hyperlink"/>
@@ -1110,7 +1211,7 @@
                 <w:noProof/>
                 <w:webHidden/>
               </w:rPr>
-              <w:instrText xml:space="preserve"> PAGEREF _Toc165290061 \h </w:instrText>
+              <w:instrText xml:space="preserve"> PAGEREF _Toc165307958 \h </w:instrText>
             </w:r>
             <w:r>
               <w:rPr>
@@ -1160,14 +1261,14 @@
               <w14:ligatures w14:val="standardContextual"/>
             </w:rPr>
           </w:pPr>
-          <w:hyperlink w:anchor="_Toc165290062" w:history="1">
+          <w:hyperlink w:anchor="_Toc165307959" w:history="1">
             <w:r>
               <w:rPr>
                 <w:rStyle w:val="Hyperlink"/>
                 <w:rFonts w:ascii="Arial" w:hAnsi="Arial" w:cs="Arial"/>
                 <w:noProof/>
               </w:rPr>
-              <w:t>Триггер</w:t>
+              <w:t xml:space="preserve">Триггер на языке </w:t>
             </w:r>
             <w:r>
               <w:rPr>
@@ -1176,7 +1277,7 @@
                 <w:noProof/>
                 <w:lang w:val="en-US"/>
               </w:rPr>
-              <w:t xml:space="preserve"> </w:t>
+              <w:t>PL</w:t>
             </w:r>
             <w:r>
               <w:rPr>
@@ -1184,7 +1285,7 @@
                 <w:rFonts w:ascii="Arial" w:hAnsi="Arial" w:cs="Arial"/>
                 <w:noProof/>
               </w:rPr>
-              <w:t>на</w:t>
+              <w:t>/</w:t>
             </w:r>
             <w:r>
               <w:rPr>
@@ -1193,24 +1294,7 @@
                 <w:noProof/>
                 <w:lang w:val="en-US"/>
               </w:rPr>
-              <w:t xml:space="preserve"> </w:t>
-            </w:r>
-            <w:r>
-              <w:rPr>
-                <w:rStyle w:val="Hyperlink"/>
-                <w:rFonts w:ascii="Arial" w:hAnsi="Arial" w:cs="Arial"/>
-                <w:noProof/>
-              </w:rPr>
-              <w:t>языке</w:t>
-            </w:r>
-            <w:r>
-              <w:rPr>
-                <w:rStyle w:val="Hyperlink"/>
-                <w:rFonts w:ascii="Arial" w:hAnsi="Arial" w:cs="Arial"/>
-                <w:noProof/>
-                <w:lang w:val="en-US"/>
-              </w:rPr>
-              <w:t xml:space="preserve"> PL/pgSQL</w:t>
+              <w:t>pgSQL</w:t>
             </w:r>
             <w:r>
               <w:rPr>
@@ -1234,7 +1318,7 @@
                 <w:noProof/>
                 <w:webHidden/>
               </w:rPr>
-              <w:instrText xml:space="preserve"> PAGEREF _Toc165290062 \h </w:instrText>
+              <w:instrText xml:space="preserve"> PAGEREF _Toc165307959 \h </w:instrText>
             </w:r>
             <w:r>
               <w:rPr>
@@ -1284,7 +1368,7 @@
               <w14:ligatures w14:val="standardContextual"/>
             </w:rPr>
           </w:pPr>
-          <w:hyperlink w:anchor="_Toc165290063" w:history="1">
+          <w:hyperlink w:anchor="_Toc165307960" w:history="1">
             <w:r>
               <w:rPr>
                 <w:rStyle w:val="Hyperlink"/>
@@ -1315,7 +1399,7 @@
                 <w:noProof/>
                 <w:webHidden/>
               </w:rPr>
-              <w:instrText xml:space="preserve"> PAGEREF _Toc165290063 \h </w:instrText>
+              <w:instrText xml:space="preserve"> PAGEREF _Toc165307960 \h </w:instrText>
             </w:r>
             <w:r>
               <w:rPr>
@@ -1375,7 +1459,7 @@
           <w:rFonts w:cs="Arial"/>
         </w:rPr>
       </w:pPr>
-      <w:bookmarkStart w:id="2" w:name="_Toc165290057"/>
+      <w:bookmarkStart w:id="2" w:name="_Toc165307953"/>
       <w:r>
         <w:rPr>
           <w:rFonts w:cs="Arial"/>
@@ -1383,13 +1467,6 @@
         <w:t>Текст задания</w:t>
       </w:r>
       <w:bookmarkEnd w:id="2"/>
-    </w:p>
-    <w:p>
-      <w:pPr>
-        <w:rPr>
-          <w:rFonts w:ascii="Arial" w:hAnsi="Arial" w:cs="Arial"/>
-        </w:rPr>
-      </w:pPr>
     </w:p>
     <w:p>
       <w:pPr>
@@ -1574,6 +1651,61 @@
     </w:p>
     <w:p>
       <w:pPr>
+        <w:pStyle w:val="Heading2"/>
+        <w:rPr>
+          <w:rFonts w:ascii="Arial" w:eastAsia="Times New Roman" w:hAnsi="Arial" w:cs="Arial"/>
+          <w:lang w:val="en-RU" w:eastAsia="en-GB" w:bidi="ar-SA"/>
+        </w:rPr>
+      </w:pPr>
+      <w:bookmarkStart w:id="3" w:name="_Toc161669068"/>
+      <w:bookmarkStart w:id="4" w:name="_Toc165307954"/>
+      <w:r>
+        <w:rPr>
+          <w:rFonts w:ascii="Arial" w:eastAsia="Times New Roman" w:hAnsi="Arial" w:cs="Arial"/>
+          <w:lang w:val="en-RU" w:eastAsia="en-GB" w:bidi="ar-SA"/>
+        </w:rPr>
+        <w:t>Описание предметной области</w:t>
+      </w:r>
+      <w:bookmarkEnd w:id="3"/>
+      <w:bookmarkEnd w:id="4"/>
+    </w:p>
+    <w:p>
+      <w:pPr>
+        <w:suppressAutoHyphens w:val="0"/>
+        <w:autoSpaceDN/>
+        <w:rPr>
+          <w:rFonts w:ascii="Arial" w:eastAsia="Times New Roman" w:hAnsi="Arial" w:cs="Arial"/>
+          <w:kern w:val="0"/>
+          <w:lang w:val="en-RU" w:eastAsia="en-GB" w:bidi="ar-SA"/>
+        </w:rPr>
+      </w:pPr>
+      <w:r>
+        <w:rPr>
+          <w:rFonts w:ascii="Arial" w:eastAsia="Times New Roman" w:hAnsi="Arial" w:cs="Arial"/>
+          <w:color w:val="000000"/>
+          <w:kern w:val="0"/>
+          <w:shd w:val="clear" w:color="auto" w:fill="FFFFFF"/>
+          <w:lang w:val="en-RU" w:eastAsia="en-GB" w:bidi="ar-SA"/>
+        </w:rPr>
+        <w:t>В строгом смысле слова мы и специалистами-то в них не являемся. Меня, например, Мискатоникский университет направил в Антарктику как геолога: с помощью замечательной буровой установки, сконструированной профессором нашего же университета Фрэнком Х. Пэбоди, мы должны были добыть с большой глубины образцы почвы и пород. Не стремясь прослыть пионером в других областях науки, я тем не менее надеялся, что это новое механическое устройство поможет мне многое разведать и увидеть в ином свете.</w:t>
+      </w:r>
+    </w:p>
+    <w:p>
+      <w:pPr>
+        <w:shd w:val="clear" w:color="auto" w:fill="FFFFFF"/>
+        <w:suppressAutoHyphens w:val="0"/>
+        <w:autoSpaceDN/>
+        <w:spacing w:after="100" w:afterAutospacing="1"/>
+        <w:rPr>
+          <w:rFonts w:ascii="Arial" w:eastAsia="Times New Roman" w:hAnsi="Arial" w:cs="Arial"/>
+          <w:color w:val="212529"/>
+          <w:kern w:val="0"/>
+          <w:lang w:val="en-RU" w:eastAsia="en-GB" w:bidi="ar-SA"/>
+        </w:rPr>
+      </w:pPr>
+    </w:p>
+    <w:p>
+      <w:pPr>
         <w:rPr>
           <w:rFonts w:ascii="Arial" w:hAnsi="Arial" w:cs="Arial"/>
           <w:lang w:val="en-RU"/>
@@ -1598,68 +1730,28 @@
     </w:p>
     <w:p>
       <w:pPr>
+        <w:pStyle w:val="NoSpacing"/>
+        <w:rPr>
+          <w:rFonts w:ascii="Arial" w:hAnsi="Arial" w:cs="Arial"/>
+        </w:rPr>
+      </w:pPr>
+    </w:p>
+    <w:p>
+      <w:pPr>
+        <w:pStyle w:val="NoSpacing"/>
+        <w:rPr>
+          <w:rFonts w:ascii="Arial" w:hAnsi="Arial" w:cs="Arial"/>
+        </w:rPr>
+      </w:pPr>
+    </w:p>
+    <w:p>
+      <w:pPr>
         <w:pStyle w:val="Heading1"/>
         <w:rPr>
           <w:rFonts w:cs="Arial"/>
         </w:rPr>
       </w:pPr>
-    </w:p>
-    <w:p>
-      <w:pPr>
-        <w:pStyle w:val="Heading1"/>
-        <w:rPr>
-          <w:rFonts w:cs="Arial"/>
-        </w:rPr>
-      </w:pPr>
-    </w:p>
-    <w:p>
-      <w:pPr>
-        <w:pStyle w:val="Heading1"/>
-        <w:rPr>
-          <w:rFonts w:cs="Arial"/>
-        </w:rPr>
-      </w:pPr>
-    </w:p>
-    <w:p>
-      <w:pPr>
-        <w:pStyle w:val="Heading1"/>
-        <w:rPr>
-          <w:rFonts w:cs="Arial"/>
-        </w:rPr>
-      </w:pPr>
-    </w:p>
-    <w:p>
-      <w:pPr>
-        <w:pStyle w:val="NoSpacing"/>
-        <w:rPr>
-          <w:rFonts w:ascii="Arial" w:hAnsi="Arial" w:cs="Arial"/>
-        </w:rPr>
-      </w:pPr>
-    </w:p>
-    <w:p>
-      <w:pPr>
-        <w:pStyle w:val="NoSpacing"/>
-        <w:rPr>
-          <w:rFonts w:ascii="Arial" w:hAnsi="Arial" w:cs="Arial"/>
-        </w:rPr>
-      </w:pPr>
-    </w:p>
-    <w:p>
-      <w:pPr>
-        <w:pStyle w:val="NoSpacing"/>
-        <w:rPr>
-          <w:rFonts w:ascii="Arial" w:hAnsi="Arial" w:cs="Arial"/>
-        </w:rPr>
-      </w:pPr>
-    </w:p>
-    <w:p>
-      <w:pPr>
-        <w:pStyle w:val="Heading1"/>
-        <w:rPr>
-          <w:rFonts w:cs="Arial"/>
-        </w:rPr>
-      </w:pPr>
-      <w:bookmarkStart w:id="3" w:name="_Toc165290058"/>
+      <w:bookmarkStart w:id="5" w:name="_Toc165307955"/>
       <w:r>
         <w:rPr>
           <w:rFonts w:cs="Arial"/>
@@ -1667,7 +1759,7 @@
         <w:lastRenderedPageBreak/>
         <w:t>Даталогическая модель</w:t>
       </w:r>
-      <w:bookmarkEnd w:id="3"/>
+      <w:bookmarkEnd w:id="5"/>
     </w:p>
     <w:p>
       <w:pPr>
@@ -1676,23 +1768,15 @@
           <w:rFonts w:ascii="Arial" w:hAnsi="Arial" w:cs="Arial"/>
         </w:rPr>
       </w:pPr>
-    </w:p>
-    <w:p>
-      <w:pPr>
-        <w:pStyle w:val="NoSpacing"/>
-        <w:rPr>
-          <w:rFonts w:ascii="Arial" w:hAnsi="Arial" w:cs="Arial"/>
-        </w:rPr>
-      </w:pPr>
       <w:r>
         <w:rPr>
           <w:rFonts w:ascii="Arial" w:hAnsi="Arial" w:cs="Arial"/>
         </w:rPr>
         <w:drawing>
-          <wp:inline distT="0" distB="0" distL="0" distR="0" wp14:anchorId="22E022B6" wp14:editId="6C0F974E">
-            <wp:extent cx="6315075" cy="5128779"/>
-            <wp:effectExtent l="0" t="0" r="0" b="2540"/>
-            <wp:docPr id="1383377259" name="Picture 1"/>
+          <wp:inline distT="0" distB="0" distL="0" distR="0" wp14:anchorId="5FB20B11" wp14:editId="46ED7EFC">
+            <wp:extent cx="6346371" cy="4638567"/>
+            <wp:effectExtent l="0" t="0" r="3810" b="0"/>
+            <wp:docPr id="18094795" name="Picture 1"/>
             <wp:cNvGraphicFramePr>
               <a:graphicFrameLocks xmlns:a="http://schemas.openxmlformats.org/drawingml/2006/main" noChangeAspect="1"/>
             </wp:cNvGraphicFramePr>
@@ -1700,7 +1784,7 @@
               <a:graphicData uri="http://schemas.openxmlformats.org/drawingml/2006/picture">
                 <pic:pic xmlns:pic="http://schemas.openxmlformats.org/drawingml/2006/picture">
                   <pic:nvPicPr>
-                    <pic:cNvPr id="1383377259" name=""/>
+                    <pic:cNvPr id="18094795" name=""/>
                     <pic:cNvPicPr/>
                   </pic:nvPicPr>
                   <pic:blipFill>
@@ -1712,7 +1796,7 @@
                   <pic:spPr>
                     <a:xfrm>
                       <a:off x="0" y="0"/>
-                      <a:ext cx="6326203" cy="5137817"/>
+                      <a:ext cx="6362921" cy="4650663"/>
                     </a:xfrm>
                     <a:prstGeom prst="rect">
                       <a:avLst/>
@@ -1733,7 +1817,7 @@
           <w:lang w:val="en-US"/>
         </w:rPr>
       </w:pPr>
-      <w:bookmarkStart w:id="4" w:name="_Toc165290059"/>
+      <w:bookmarkStart w:id="6" w:name="_Toc165307956"/>
       <w:r>
         <w:rPr>
           <w:rFonts w:cs="Arial"/>
@@ -1753,15 +1837,7 @@
         </w:rPr>
         <w:t>зависимости</w:t>
       </w:r>
-      <w:bookmarkEnd w:id="4"/>
-    </w:p>
-    <w:p>
-      <w:pPr>
-        <w:rPr>
-          <w:rFonts w:ascii="Arial" w:hAnsi="Arial" w:cs="Arial"/>
-          <w:lang w:val="en-US"/>
-        </w:rPr>
-      </w:pPr>
+      <w:bookmarkEnd w:id="6"/>
     </w:p>
     <w:p>
       <w:pPr>
@@ -1782,7 +1858,46 @@
           <w:rFonts w:ascii="Arial" w:hAnsi="Arial" w:cs="Arial"/>
           <w:lang w:val="en-US"/>
         </w:rPr>
-        <w:t>cientist: INN -&gt; (name, lastname)</w:t>
+        <w:t xml:space="preserve">cientist: </w:t>
+      </w:r>
+    </w:p>
+    <w:p>
+      <w:pPr>
+        <w:ind w:firstLine="708"/>
+        <w:rPr>
+          <w:rFonts w:ascii="Arial" w:hAnsi="Arial" w:cs="Arial"/>
+          <w:lang w:val="en-US"/>
+        </w:rPr>
+      </w:pPr>
+      <w:r>
+        <w:rPr>
+          <w:rFonts w:ascii="Arial" w:hAnsi="Arial" w:cs="Arial"/>
+          <w:lang w:val="en-US"/>
+        </w:rPr>
+        <w:t>INN -&gt; name</w:t>
+      </w:r>
+    </w:p>
+    <w:p>
+      <w:pPr>
+        <w:ind w:firstLine="708"/>
+        <w:rPr>
+          <w:rFonts w:ascii="Arial" w:hAnsi="Arial" w:cs="Arial"/>
+          <w:lang w:val="en-US"/>
+        </w:rPr>
+      </w:pPr>
+      <w:r>
+        <w:rPr>
+          <w:rFonts w:ascii="Arial" w:hAnsi="Arial" w:cs="Arial"/>
+          <w:lang w:val="en-US"/>
+        </w:rPr>
+        <w:t xml:space="preserve">INN -&gt; </w:t>
+      </w:r>
+      <w:r>
+        <w:rPr>
+          <w:rFonts w:ascii="Arial" w:hAnsi="Arial" w:cs="Arial"/>
+          <w:lang w:val="en-US"/>
+        </w:rPr>
+        <w:t>lastname</w:t>
       </w:r>
     </w:p>
     <w:p>
@@ -1804,7 +1919,77 @@
           <w:rFonts w:ascii="Arial" w:hAnsi="Arial" w:cs="Arial"/>
           <w:lang w:val="en-US"/>
         </w:rPr>
-        <w:t>ocation: id -&gt; (name, latitude, longitude)</w:t>
+        <w:t>ocation:</w:t>
+      </w:r>
+    </w:p>
+    <w:p>
+      <w:pPr>
+        <w:ind w:firstLine="708"/>
+        <w:rPr>
+          <w:rFonts w:ascii="Arial" w:hAnsi="Arial" w:cs="Arial"/>
+          <w:lang w:val="en-US"/>
+        </w:rPr>
+      </w:pPr>
+      <w:r>
+        <w:rPr>
+          <w:rFonts w:ascii="Arial" w:hAnsi="Arial" w:cs="Arial"/>
+          <w:lang w:val="en-US"/>
+        </w:rPr>
+        <w:t>id -&gt; latitude</w:t>
+      </w:r>
+    </w:p>
+    <w:p>
+      <w:pPr>
+        <w:ind w:firstLine="708"/>
+        <w:rPr>
+          <w:rFonts w:ascii="Arial" w:hAnsi="Arial" w:cs="Arial"/>
+          <w:lang w:val="en-US"/>
+        </w:rPr>
+      </w:pPr>
+      <w:r>
+        <w:rPr>
+          <w:rFonts w:ascii="Arial" w:hAnsi="Arial" w:cs="Arial"/>
+          <w:lang w:val="en-US"/>
+        </w:rPr>
+        <w:t xml:space="preserve">id -&gt; </w:t>
+      </w:r>
+      <w:r>
+        <w:rPr>
+          <w:rFonts w:ascii="Arial" w:hAnsi="Arial" w:cs="Arial"/>
+          <w:lang w:val="en-US"/>
+        </w:rPr>
+        <w:t>longitude</w:t>
+      </w:r>
+    </w:p>
+    <w:p>
+      <w:pPr>
+        <w:rPr>
+          <w:rFonts w:ascii="Arial" w:hAnsi="Arial" w:cs="Arial"/>
+          <w:lang w:val="en-US"/>
+        </w:rPr>
+      </w:pPr>
+      <w:r>
+        <w:rPr>
+          <w:rFonts w:ascii="Arial" w:hAnsi="Arial" w:cs="Arial"/>
+          <w:lang w:val="en-US"/>
+        </w:rPr>
+        <w:t>coordinates_name:</w:t>
+      </w:r>
+    </w:p>
+    <w:p>
+      <w:pPr>
+        <w:ind w:firstLine="708"/>
+        <w:rPr>
+          <w:rFonts w:ascii="Arial" w:hAnsi="Arial" w:cs="Arial"/>
+          <w:lang w:val="en-US"/>
+        </w:rPr>
+      </w:pPr>
+      <w:r>
+        <w:rPr>
+          <w:rFonts w:ascii="Arial" w:hAnsi="Arial" w:cs="Arial"/>
+          <w:lang w:val="en-US"/>
+        </w:rPr>
+        <w:t>(latitude, longitude) -&gt; name</w:t>
       </w:r>
     </w:p>
     <w:p>
@@ -1826,7 +2011,161 @@
           <w:rFonts w:ascii="Arial" w:hAnsi="Arial" w:cs="Arial"/>
           <w:lang w:val="en-US"/>
         </w:rPr>
-        <w:t>ask: id -&gt; (industry, name, description, planned_start_date, planned_end_date, start_date, end_date)</w:t>
+        <w:t>ask:</w:t>
+      </w:r>
+    </w:p>
+    <w:p>
+      <w:pPr>
+        <w:ind w:firstLine="708"/>
+        <w:rPr>
+          <w:rFonts w:ascii="Arial" w:hAnsi="Arial" w:cs="Arial"/>
+          <w:lang w:val="en-US"/>
+        </w:rPr>
+      </w:pPr>
+      <w:r>
+        <w:rPr>
+          <w:rFonts w:ascii="Arial" w:hAnsi="Arial" w:cs="Arial"/>
+          <w:lang w:val="en-US"/>
+        </w:rPr>
+        <w:t>id -&gt; industry</w:t>
+      </w:r>
+    </w:p>
+    <w:p>
+      <w:pPr>
+        <w:ind w:firstLine="708"/>
+        <w:rPr>
+          <w:rFonts w:ascii="Arial" w:hAnsi="Arial" w:cs="Arial"/>
+          <w:lang w:val="en-US"/>
+        </w:rPr>
+      </w:pPr>
+      <w:r>
+        <w:rPr>
+          <w:rFonts w:ascii="Arial" w:hAnsi="Arial" w:cs="Arial"/>
+          <w:lang w:val="en-US"/>
+        </w:rPr>
+        <w:t xml:space="preserve">id -&gt; </w:t>
+      </w:r>
+      <w:r>
+        <w:rPr>
+          <w:rFonts w:ascii="Arial" w:hAnsi="Arial" w:cs="Arial"/>
+          <w:lang w:val="en-US"/>
+        </w:rPr>
+        <w:t>name</w:t>
+      </w:r>
+    </w:p>
+    <w:p>
+      <w:pPr>
+        <w:ind w:firstLine="708"/>
+        <w:rPr>
+          <w:rFonts w:ascii="Arial" w:hAnsi="Arial" w:cs="Arial"/>
+          <w:lang w:val="en-US"/>
+        </w:rPr>
+      </w:pPr>
+      <w:r>
+        <w:rPr>
+          <w:rFonts w:ascii="Arial" w:hAnsi="Arial" w:cs="Arial"/>
+          <w:lang w:val="en-US"/>
+        </w:rPr>
+        <w:t xml:space="preserve">id -&gt; </w:t>
+      </w:r>
+      <w:r>
+        <w:rPr>
+          <w:rFonts w:ascii="Arial" w:hAnsi="Arial" w:cs="Arial"/>
+          <w:lang w:val="en-US"/>
+        </w:rPr>
+        <w:t>description</w:t>
+      </w:r>
+    </w:p>
+    <w:p>
+      <w:pPr>
+        <w:ind w:firstLine="708"/>
+        <w:rPr>
+          <w:rFonts w:ascii="Arial" w:hAnsi="Arial" w:cs="Arial"/>
+          <w:lang w:val="en-US"/>
+        </w:rPr>
+      </w:pPr>
+      <w:r>
+        <w:rPr>
+          <w:rFonts w:ascii="Arial" w:hAnsi="Arial" w:cs="Arial"/>
+          <w:lang w:val="en-US"/>
+        </w:rPr>
+        <w:t xml:space="preserve">id -&gt; </w:t>
+      </w:r>
+      <w:r>
+        <w:rPr>
+          <w:rFonts w:ascii="Arial" w:hAnsi="Arial" w:cs="Arial"/>
+          <w:lang w:val="en-US"/>
+        </w:rPr>
+        <w:t>planned_start_date</w:t>
+      </w:r>
+    </w:p>
+    <w:p>
+      <w:pPr>
+        <w:ind w:firstLine="708"/>
+        <w:rPr>
+          <w:rFonts w:ascii="Arial" w:hAnsi="Arial" w:cs="Arial"/>
+          <w:lang w:val="en-US"/>
+        </w:rPr>
+      </w:pPr>
+      <w:r>
+        <w:rPr>
+          <w:rFonts w:ascii="Arial" w:hAnsi="Arial" w:cs="Arial"/>
+          <w:lang w:val="en-US"/>
+        </w:rPr>
+        <w:t xml:space="preserve">id -&gt; </w:t>
+      </w:r>
+      <w:r>
+        <w:rPr>
+          <w:rFonts w:ascii="Arial" w:hAnsi="Arial" w:cs="Arial"/>
+          <w:lang w:val="en-US"/>
+        </w:rPr>
+        <w:t>planned_end_date</w:t>
+      </w:r>
+    </w:p>
+    <w:p>
+      <w:pPr>
+        <w:ind w:firstLine="708"/>
+        <w:rPr>
+          <w:rFonts w:ascii="Arial" w:hAnsi="Arial" w:cs="Arial"/>
+          <w:lang w:val="en-US"/>
+        </w:rPr>
+      </w:pPr>
+      <w:r>
+        <w:rPr>
+          <w:rFonts w:ascii="Arial" w:hAnsi="Arial" w:cs="Arial"/>
+          <w:lang w:val="en-US"/>
+        </w:rPr>
+        <w:t xml:space="preserve">id -&gt; </w:t>
+      </w:r>
+      <w:r>
+        <w:rPr>
+          <w:rFonts w:ascii="Arial" w:hAnsi="Arial" w:cs="Arial"/>
+          <w:lang w:val="en-US"/>
+        </w:rPr>
+        <w:t>start_date</w:t>
+      </w:r>
+    </w:p>
+    <w:p>
+      <w:pPr>
+        <w:ind w:firstLine="708"/>
+        <w:rPr>
+          <w:rFonts w:ascii="Arial" w:hAnsi="Arial" w:cs="Arial"/>
+          <w:lang w:val="en-US"/>
+        </w:rPr>
+      </w:pPr>
+      <w:r>
+        <w:rPr>
+          <w:rFonts w:ascii="Arial" w:hAnsi="Arial" w:cs="Arial"/>
+          <w:lang w:val="en-US"/>
+        </w:rPr>
+        <w:t xml:space="preserve">id -&gt; </w:t>
+      </w:r>
+      <w:r>
+        <w:rPr>
+          <w:rFonts w:ascii="Arial" w:hAnsi="Arial" w:cs="Arial"/>
+          <w:lang w:val="en-US"/>
+        </w:rPr>
+        <w:t>end_date</w:t>
       </w:r>
     </w:p>
     <w:p>
@@ -1848,16 +2187,92 @@
           <w:rFonts w:ascii="Arial" w:hAnsi="Arial" w:cs="Arial"/>
           <w:lang w:val="en-US"/>
         </w:rPr>
-        <w:t>esult: id -&gt; (category, name, description, target_id)</w:t>
-      </w:r>
-    </w:p>
-    <w:p>
-      <w:pPr>
-        <w:rPr>
-          <w:rFonts w:ascii="Arial" w:hAnsi="Arial" w:cs="Arial"/>
-          <w:lang w:val="en-US"/>
-        </w:rPr>
-      </w:pPr>
+        <w:t>esult:</w:t>
+      </w:r>
+    </w:p>
+    <w:p>
+      <w:pPr>
+        <w:ind w:firstLine="708"/>
+        <w:rPr>
+          <w:rFonts w:ascii="Arial" w:hAnsi="Arial" w:cs="Arial"/>
+          <w:lang w:val="en-US"/>
+        </w:rPr>
+      </w:pPr>
+      <w:r>
+        <w:rPr>
+          <w:rFonts w:ascii="Arial" w:hAnsi="Arial" w:cs="Arial"/>
+          <w:lang w:val="en-US"/>
+        </w:rPr>
+        <w:t>id -&gt; category</w:t>
+      </w:r>
+    </w:p>
+    <w:p>
+      <w:pPr>
+        <w:ind w:firstLine="708"/>
+        <w:rPr>
+          <w:rFonts w:ascii="Arial" w:hAnsi="Arial" w:cs="Arial"/>
+          <w:lang w:val="en-US"/>
+        </w:rPr>
+      </w:pPr>
+      <w:r>
+        <w:rPr>
+          <w:rFonts w:ascii="Arial" w:hAnsi="Arial" w:cs="Arial"/>
+          <w:lang w:val="en-US"/>
+        </w:rPr>
+        <w:t xml:space="preserve">id -&gt; </w:t>
+      </w:r>
+      <w:r>
+        <w:rPr>
+          <w:rFonts w:ascii="Arial" w:hAnsi="Arial" w:cs="Arial"/>
+          <w:lang w:val="en-US"/>
+        </w:rPr>
+        <w:t>name</w:t>
+      </w:r>
+    </w:p>
+    <w:p>
+      <w:pPr>
+        <w:ind w:firstLine="708"/>
+        <w:rPr>
+          <w:rFonts w:ascii="Arial" w:hAnsi="Arial" w:cs="Arial"/>
+          <w:lang w:val="en-US"/>
+        </w:rPr>
+      </w:pPr>
+      <w:r>
+        <w:rPr>
+          <w:rFonts w:ascii="Arial" w:hAnsi="Arial" w:cs="Arial"/>
+          <w:lang w:val="en-US"/>
+        </w:rPr>
+        <w:t xml:space="preserve">id -&gt; </w:t>
+      </w:r>
+      <w:r>
+        <w:rPr>
+          <w:rFonts w:ascii="Arial" w:hAnsi="Arial" w:cs="Arial"/>
+          <w:lang w:val="en-US"/>
+        </w:rPr>
+        <w:t>description</w:t>
+      </w:r>
+    </w:p>
+    <w:p>
+      <w:pPr>
+        <w:rPr>
+          <w:rFonts w:ascii="Arial" w:hAnsi="Arial" w:cs="Arial"/>
+          <w:lang w:val="en-US"/>
+        </w:rPr>
+      </w:pPr>
+      <w:r>
+        <w:rPr>
+          <w:rFonts w:ascii="Arial" w:hAnsi="Arial" w:cs="Arial"/>
+          <w:lang w:val="en-US"/>
+        </w:rPr>
+        <w:t>s</w:t>
+      </w:r>
+      <w:r>
+        <w:rPr>
+          <w:rFonts w:ascii="Arial" w:hAnsi="Arial" w:cs="Arial"/>
+          <w:lang w:val="en-US"/>
+        </w:rPr>
+        <w:t>cientist_</w:t>
+      </w:r>
       <w:r>
         <w:rPr>
           <w:rFonts w:ascii="Arial" w:hAnsi="Arial" w:cs="Arial"/>
@@ -1870,30 +2285,446 @@
           <w:rFonts w:ascii="Arial" w:hAnsi="Arial" w:cs="Arial"/>
           <w:lang w:val="en-US"/>
         </w:rPr>
-        <w:t>ask_</w:t>
-      </w:r>
-      <w:r>
-        <w:rPr>
-          <w:rFonts w:ascii="Arial" w:hAnsi="Arial" w:cs="Arial"/>
-          <w:lang w:val="en-US"/>
-        </w:rPr>
-        <w:t>r</w:t>
-      </w:r>
-      <w:r>
-        <w:rPr>
-          <w:rFonts w:ascii="Arial" w:hAnsi="Arial" w:cs="Arial"/>
-          <w:lang w:val="en-US"/>
-        </w:rPr>
-        <w:t>esult: (task_id, result_id) -&gt; ()</w:t>
-      </w:r>
-    </w:p>
-    <w:p>
-      <w:pPr>
-        <w:rPr>
-          <w:rFonts w:ascii="Arial" w:hAnsi="Arial" w:cs="Arial"/>
-          <w:lang w:val="en-US"/>
-        </w:rPr>
-      </w:pPr>
+        <w:t>ask:</w:t>
+      </w:r>
+    </w:p>
+    <w:p>
+      <w:pPr>
+        <w:ind w:firstLine="708"/>
+        <w:rPr>
+          <w:rFonts w:ascii="Arial" w:hAnsi="Arial" w:cs="Arial"/>
+          <w:lang w:val="en-US"/>
+        </w:rPr>
+      </w:pPr>
+      <w:r>
+        <w:rPr>
+          <w:rFonts w:ascii="Arial" w:hAnsi="Arial" w:cs="Arial"/>
+          <w:lang w:val="en-US"/>
+        </w:rPr>
+        <w:t>(INN, task_id) -&gt; start_date</w:t>
+      </w:r>
+    </w:p>
+    <w:p>
+      <w:pPr>
+        <w:ind w:firstLine="708"/>
+        <w:rPr>
+          <w:rFonts w:ascii="Arial" w:hAnsi="Arial" w:cs="Arial"/>
+          <w:lang w:val="en-US"/>
+        </w:rPr>
+      </w:pPr>
+      <w:r>
+        <w:rPr>
+          <w:rFonts w:ascii="Arial" w:hAnsi="Arial" w:cs="Arial"/>
+          <w:lang w:val="en-US"/>
+        </w:rPr>
+        <w:t xml:space="preserve">(INN, task_id) -&gt; </w:t>
+      </w:r>
+      <w:r>
+        <w:rPr>
+          <w:rFonts w:ascii="Arial" w:hAnsi="Arial" w:cs="Arial"/>
+          <w:lang w:val="en-US"/>
+        </w:rPr>
+        <w:t>end_date</w:t>
+      </w:r>
+    </w:p>
+    <w:p>
+      <w:pPr>
+        <w:ind w:firstLine="708"/>
+        <w:rPr>
+          <w:rFonts w:ascii="Arial" w:hAnsi="Arial" w:cs="Arial"/>
+          <w:lang w:val="en-US"/>
+        </w:rPr>
+      </w:pPr>
+      <w:r>
+        <w:rPr>
+          <w:rFonts w:ascii="Arial" w:hAnsi="Arial" w:cs="Arial"/>
+          <w:lang w:val="en-US"/>
+        </w:rPr>
+        <w:t xml:space="preserve">(INN, task_id) -&gt; </w:t>
+      </w:r>
+      <w:r>
+        <w:rPr>
+          <w:rFonts w:ascii="Arial" w:hAnsi="Arial" w:cs="Arial"/>
+          <w:lang w:val="en-US"/>
+        </w:rPr>
+        <w:t>part</w:t>
+      </w:r>
+    </w:p>
+    <w:p>
+      <w:pPr>
+        <w:ind w:firstLine="708"/>
+        <w:rPr>
+          <w:rFonts w:ascii="Arial" w:hAnsi="Arial" w:cs="Arial"/>
+          <w:lang w:val="en-US"/>
+        </w:rPr>
+      </w:pPr>
+      <w:r>
+        <w:rPr>
+          <w:rFonts w:ascii="Arial" w:hAnsi="Arial" w:cs="Arial"/>
+          <w:lang w:val="en-US"/>
+        </w:rPr>
+        <w:t xml:space="preserve">(INN, task_id) -&gt; </w:t>
+      </w:r>
+      <w:r>
+        <w:rPr>
+          <w:rFonts w:ascii="Arial" w:hAnsi="Arial" w:cs="Arial"/>
+          <w:lang w:val="en-US"/>
+        </w:rPr>
+        <w:t>location_id</w:t>
+      </w:r>
+    </w:p>
+    <w:p>
+      <w:pPr>
+        <w:pStyle w:val="Heading1"/>
+        <w:rPr>
+          <w:rFonts w:cs="Arial"/>
+          <w:lang w:val="en-US"/>
+        </w:rPr>
+      </w:pPr>
+      <w:bookmarkStart w:id="7" w:name="_Toc165307957"/>
+      <w:r>
+        <w:rPr>
+          <w:rFonts w:cs="Arial"/>
+        </w:rPr>
+        <w:lastRenderedPageBreak/>
+        <w:t>Нормальные</w:t>
+      </w:r>
+      <w:r>
+        <w:rPr>
+          <w:rFonts w:cs="Arial"/>
+          <w:lang w:val="en-US"/>
+        </w:rPr>
+        <w:t xml:space="preserve"> </w:t>
+      </w:r>
+      <w:r>
+        <w:rPr>
+          <w:rFonts w:cs="Arial"/>
+        </w:rPr>
+        <w:t>формы</w:t>
+      </w:r>
+      <w:bookmarkEnd w:id="7"/>
+    </w:p>
+    <w:p>
+      <w:pPr>
+        <w:pStyle w:val="NoSpacing"/>
+        <w:rPr>
+          <w:rFonts w:ascii="Arial" w:hAnsi="Arial" w:cs="Arial"/>
+        </w:rPr>
+      </w:pPr>
+      <w:r>
+        <w:rPr>
+          <w:rFonts w:ascii="Arial" w:hAnsi="Arial" w:cs="Arial"/>
+        </w:rPr>
+        <w:t>1</w:t>
+      </w:r>
+      <w:r>
+        <w:rPr>
+          <w:rFonts w:ascii="Arial" w:hAnsi="Arial" w:cs="Arial"/>
+          <w:lang w:val="en-US"/>
+        </w:rPr>
+        <w:t>NF</w:t>
+      </w:r>
+      <w:r>
+        <w:rPr>
+          <w:rFonts w:ascii="Arial" w:hAnsi="Arial" w:cs="Arial"/>
+        </w:rPr>
+        <w:t xml:space="preserve">: </w:t>
+      </w:r>
+      <w:r>
+        <w:rPr>
+          <w:rFonts w:ascii="Arial" w:hAnsi="Arial" w:cs="Arial"/>
+        </w:rPr>
+        <w:t xml:space="preserve">Каждый кортеж содержит только </w:t>
+      </w:r>
+      <w:r>
+        <w:rPr>
+          <w:rFonts w:ascii="Arial" w:hAnsi="Arial" w:cs="Arial"/>
+        </w:rPr>
+        <w:t xml:space="preserve">одно атомарное </w:t>
+      </w:r>
+      <w:r>
+        <w:rPr>
+          <w:rFonts w:ascii="Arial" w:hAnsi="Arial" w:cs="Arial"/>
+        </w:rPr>
+        <w:t>значение для каждого атр</w:t>
+      </w:r>
+      <w:r>
+        <w:rPr>
+          <w:rFonts w:ascii="Arial" w:hAnsi="Arial" w:cs="Arial"/>
+        </w:rPr>
+        <w:t>ибута. Каждый кортеж в модел</w:t>
+      </w:r>
+      <w:r>
+        <w:rPr>
+          <w:rFonts w:ascii="Arial" w:hAnsi="Arial" w:cs="Arial"/>
+        </w:rPr>
+        <w:t>и</w:t>
+      </w:r>
+      <w:r>
+        <w:rPr>
+          <w:rFonts w:ascii="Arial" w:hAnsi="Arial" w:cs="Arial"/>
+        </w:rPr>
+        <w:t xml:space="preserve"> уникален.</w:t>
+      </w:r>
+    </w:p>
+    <w:p>
+      <w:pPr>
+        <w:rPr>
+          <w:rFonts w:ascii="Arial" w:hAnsi="Arial" w:cs="Arial"/>
+        </w:rPr>
+      </w:pPr>
+      <w:r>
+        <w:rPr>
+          <w:rFonts w:ascii="Arial" w:hAnsi="Arial" w:cs="Arial"/>
+        </w:rPr>
+        <w:t>2</w:t>
+      </w:r>
+      <w:r>
+        <w:rPr>
+          <w:rFonts w:ascii="Arial" w:hAnsi="Arial" w:cs="Arial"/>
+          <w:lang w:val="en-US"/>
+        </w:rPr>
+        <w:t>NF</w:t>
+      </w:r>
+      <w:r>
+        <w:rPr>
+          <w:rFonts w:ascii="Arial" w:hAnsi="Arial" w:cs="Arial"/>
+        </w:rPr>
+        <w:t>:</w:t>
+      </w:r>
+      <w:r>
+        <w:rPr>
+          <w:rFonts w:ascii="Arial" w:hAnsi="Arial" w:cs="Arial"/>
+        </w:rPr>
+        <w:t xml:space="preserve"> </w:t>
+      </w:r>
+      <w:r>
+        <w:rPr>
+          <w:rFonts w:ascii="Arial" w:hAnsi="Arial" w:cs="Arial"/>
+        </w:rPr>
+        <w:t>Отношение в 1</w:t>
+      </w:r>
+      <w:r>
+        <w:rPr>
+          <w:rFonts w:ascii="Arial" w:hAnsi="Arial" w:cs="Arial"/>
+          <w:lang w:val="en-US"/>
+        </w:rPr>
+        <w:t>NF</w:t>
+      </w:r>
+      <w:r>
+        <w:rPr>
+          <w:rFonts w:ascii="Arial" w:hAnsi="Arial" w:cs="Arial"/>
+        </w:rPr>
+        <w:t xml:space="preserve">. </w:t>
+      </w:r>
+      <w:r>
+        <w:rPr>
+          <w:rFonts w:ascii="Arial" w:hAnsi="Arial" w:cs="Arial"/>
+        </w:rPr>
+        <w:t>Н</w:t>
+      </w:r>
+      <w:r>
+        <w:rPr>
+          <w:rFonts w:ascii="Arial" w:hAnsi="Arial" w:cs="Arial"/>
+        </w:rPr>
+        <w:t>ет частичной зависимости атрибутов от составного</w:t>
+      </w:r>
+    </w:p>
+    <w:p>
+      <w:pPr>
+        <w:rPr>
+          <w:rFonts w:ascii="Arial" w:hAnsi="Arial" w:cs="Arial"/>
+        </w:rPr>
+      </w:pPr>
+      <w:r>
+        <w:rPr>
+          <w:rFonts w:ascii="Arial" w:hAnsi="Arial" w:cs="Arial"/>
+        </w:rPr>
+        <w:t>первичного ключа</w:t>
+      </w:r>
+      <w:r>
+        <w:rPr>
+          <w:rFonts w:ascii="Arial" w:hAnsi="Arial" w:cs="Arial"/>
+        </w:rPr>
+        <w:t>.</w:t>
+      </w:r>
+    </w:p>
+    <w:p>
+      <w:pPr>
+        <w:rPr>
+          <w:rFonts w:ascii="Arial" w:hAnsi="Arial" w:cs="Arial"/>
+        </w:rPr>
+      </w:pPr>
+      <w:r>
+        <w:rPr>
+          <w:rFonts w:ascii="Arial" w:hAnsi="Arial" w:cs="Arial"/>
+        </w:rPr>
+        <w:t>3</w:t>
+      </w:r>
+      <w:r>
+        <w:rPr>
+          <w:rFonts w:ascii="Arial" w:hAnsi="Arial" w:cs="Arial"/>
+          <w:lang w:val="en-US"/>
+        </w:rPr>
+        <w:t>NF</w:t>
+      </w:r>
+      <w:r>
+        <w:rPr>
+          <w:rFonts w:ascii="Arial" w:hAnsi="Arial" w:cs="Arial"/>
+        </w:rPr>
+        <w:t xml:space="preserve">: </w:t>
+      </w:r>
+      <w:r>
+        <w:rPr>
+          <w:rFonts w:ascii="Arial" w:hAnsi="Arial" w:cs="Arial"/>
+        </w:rPr>
+        <w:t>Отношение в</w:t>
+      </w:r>
+      <w:r>
+        <w:rPr>
+          <w:rFonts w:ascii="Arial" w:hAnsi="Arial" w:cs="Arial"/>
+        </w:rPr>
+        <w:t xml:space="preserve">о </w:t>
+      </w:r>
+      <w:r>
+        <w:rPr>
+          <w:rFonts w:ascii="Arial" w:hAnsi="Arial" w:cs="Arial"/>
+        </w:rPr>
+        <w:t>2N</w:t>
+      </w:r>
+      <w:r>
+        <w:rPr>
+          <w:rFonts w:ascii="Arial" w:hAnsi="Arial" w:cs="Arial"/>
+          <w:lang w:val="en-US"/>
+        </w:rPr>
+        <w:t>F</w:t>
+      </w:r>
+      <w:r>
+        <w:rPr>
+          <w:rFonts w:ascii="Arial" w:hAnsi="Arial" w:cs="Arial"/>
+        </w:rPr>
+        <w:t xml:space="preserve">. </w:t>
+      </w:r>
+      <w:r>
+        <w:rPr>
+          <w:rFonts w:ascii="Arial" w:hAnsi="Arial" w:cs="Arial"/>
+        </w:rPr>
+        <w:t>Н</w:t>
+      </w:r>
+      <w:r>
+        <w:rPr>
+          <w:rFonts w:ascii="Arial" w:hAnsi="Arial" w:cs="Arial"/>
+        </w:rPr>
+        <w:t>ет транзитивных зависимостей</w:t>
+      </w:r>
+      <w:r>
+        <w:rPr>
+          <w:rFonts w:ascii="Arial" w:hAnsi="Arial" w:cs="Arial"/>
+        </w:rPr>
+        <w:t>.</w:t>
+      </w:r>
+    </w:p>
+    <w:p>
+      <w:pPr>
+        <w:rPr>
+          <w:rFonts w:ascii="Arial" w:hAnsi="Arial" w:cs="Arial"/>
+        </w:rPr>
+      </w:pPr>
+    </w:p>
+    <w:p>
+      <w:pPr>
+        <w:rPr>
+          <w:rFonts w:ascii="Arial" w:hAnsi="Arial" w:cs="Arial"/>
+        </w:rPr>
+      </w:pPr>
+      <w:r>
+        <w:rPr>
+          <w:rFonts w:ascii="Arial" w:hAnsi="Arial" w:cs="Arial"/>
+          <w:lang w:val="en-US"/>
+        </w:rPr>
+        <w:t>BCNF</w:t>
+      </w:r>
+      <w:r>
+        <w:rPr>
+          <w:rFonts w:ascii="Arial" w:hAnsi="Arial" w:cs="Arial"/>
+        </w:rPr>
+        <w:t xml:space="preserve">: </w:t>
+      </w:r>
+      <w:r>
+        <w:rPr>
+          <w:rFonts w:ascii="Arial" w:hAnsi="Arial" w:cs="Arial"/>
+        </w:rPr>
+        <w:t>Отношение в 3</w:t>
+      </w:r>
+      <w:r>
+        <w:rPr>
+          <w:rFonts w:ascii="Arial" w:hAnsi="Arial" w:cs="Arial"/>
+          <w:lang w:val="en-US"/>
+        </w:rPr>
+        <w:t>NF</w:t>
+      </w:r>
+      <w:r>
+        <w:rPr>
+          <w:rFonts w:ascii="Arial" w:hAnsi="Arial" w:cs="Arial"/>
+        </w:rPr>
+        <w:t xml:space="preserve">. </w:t>
+      </w:r>
+      <w:r>
+        <w:rPr>
+          <w:rFonts w:ascii="Arial" w:hAnsi="Arial" w:cs="Arial"/>
+        </w:rPr>
+        <w:t xml:space="preserve">Во всех функциональных зависимостях детерминант является потенциальным ключом </w:t>
+      </w:r>
+    </w:p>
+    <w:p>
+      <w:pPr>
+        <w:pStyle w:val="Heading1"/>
+        <w:rPr>
+          <w:rFonts w:cs="Arial"/>
+        </w:rPr>
+      </w:pPr>
+      <w:bookmarkStart w:id="8" w:name="_Toc165307958"/>
+      <w:r>
+        <w:rPr>
+          <w:rFonts w:cs="Arial"/>
+        </w:rPr>
+        <w:t>Денормализация</w:t>
+      </w:r>
+      <w:bookmarkEnd w:id="8"/>
+    </w:p>
+    <w:p>
+      <w:pPr>
+        <w:pStyle w:val="NoSpacing"/>
+        <w:rPr>
+          <w:rFonts w:ascii="Arial" w:hAnsi="Arial" w:cs="Arial"/>
+        </w:rPr>
+      </w:pPr>
+      <w:r>
+        <w:rPr>
+          <w:rFonts w:ascii="Arial" w:hAnsi="Arial" w:cs="Arial"/>
+        </w:rPr>
+        <w:t>Объединение связанных таблиц:</w:t>
+      </w:r>
+    </w:p>
+    <w:p>
+      <w:pPr>
+        <w:pStyle w:val="NoSpacing"/>
+        <w:rPr>
+          <w:rFonts w:ascii="Arial" w:hAnsi="Arial" w:cs="Arial"/>
+        </w:rPr>
+      </w:pPr>
+      <w:r>
+        <w:rPr>
+          <w:rFonts w:ascii="Arial" w:hAnsi="Arial" w:cs="Arial"/>
+        </w:rPr>
+        <w:t>М</w:t>
+      </w:r>
+      <w:r>
+        <w:rPr>
+          <w:rFonts w:ascii="Arial" w:hAnsi="Arial" w:cs="Arial"/>
+        </w:rPr>
+        <w:t xml:space="preserve">ожно провести объединение таблиц </w:t>
+      </w:r>
       <w:r>
         <w:rPr>
           <w:rFonts w:ascii="Arial" w:hAnsi="Arial" w:cs="Arial"/>
@@ -1906,7 +2737,33 @@
           <w:rFonts w:ascii="Arial" w:hAnsi="Arial" w:cs="Arial"/>
           <w:lang w:val="en-US"/>
         </w:rPr>
-        <w:t>cientist_</w:t>
+        <w:t>cientist</w:t>
+      </w:r>
+      <w:r>
+        <w:rPr>
+          <w:rFonts w:ascii="Arial" w:hAnsi="Arial" w:cs="Arial"/>
+        </w:rPr>
+        <w:t xml:space="preserve"> и </w:t>
+      </w:r>
+      <w:r>
+        <w:rPr>
+          <w:rFonts w:ascii="Arial" w:hAnsi="Arial" w:cs="Arial"/>
+          <w:lang w:val="en-US"/>
+        </w:rPr>
+        <w:t>s</w:t>
+      </w:r>
+      <w:r>
+        <w:rPr>
+          <w:rFonts w:ascii="Arial" w:hAnsi="Arial" w:cs="Arial"/>
+          <w:lang w:val="en-US"/>
+        </w:rPr>
+        <w:t>cientist</w:t>
+      </w:r>
+      <w:r>
+        <w:rPr>
+          <w:rFonts w:ascii="Arial" w:hAnsi="Arial" w:cs="Arial"/>
+        </w:rPr>
+        <w:t>_</w:t>
       </w:r>
       <w:r>
         <w:rPr>
@@ -1920,7 +2777,79 @@
           <w:rFonts w:ascii="Arial" w:hAnsi="Arial" w:cs="Arial"/>
           <w:lang w:val="en-US"/>
         </w:rPr>
-        <w:t>ask: (INN, task_id) -&gt; (start_date, end_date, part, location_id)</w:t>
+        <w:t>ask</w:t>
+      </w:r>
+      <w:r>
+        <w:rPr>
+          <w:rFonts w:ascii="Arial" w:hAnsi="Arial" w:cs="Arial"/>
+        </w:rPr>
+        <w:t xml:space="preserve">, если часто производятся запросы о человеке и его </w:t>
+      </w:r>
+      <w:r>
+        <w:rPr>
+          <w:rFonts w:ascii="Arial" w:hAnsi="Arial" w:cs="Arial"/>
+        </w:rPr>
+        <w:t>задании</w:t>
+      </w:r>
+      <w:r>
+        <w:rPr>
+          <w:rFonts w:ascii="Arial" w:hAnsi="Arial" w:cs="Arial"/>
+        </w:rPr>
+        <w:t>.</w:t>
+      </w:r>
+    </w:p>
+    <w:p>
+      <w:pPr>
+        <w:pStyle w:val="NoSpacing"/>
+        <w:rPr>
+          <w:rFonts w:ascii="Arial" w:hAnsi="Arial" w:cs="Arial"/>
+          <w:lang w:val="en-US"/>
+        </w:rPr>
+      </w:pPr>
+      <w:r>
+        <w:rPr>
+          <w:rFonts w:ascii="Arial" w:hAnsi="Arial" w:cs="Arial"/>
+        </w:rPr>
+        <w:t xml:space="preserve">Можно провести объединение таблиц </w:t>
+      </w:r>
+      <w:r>
+        <w:rPr>
+          <w:rFonts w:ascii="Arial" w:hAnsi="Arial" w:cs="Arial"/>
+          <w:lang w:val="en-US"/>
+        </w:rPr>
+        <w:t>location</w:t>
+      </w:r>
+      <w:r>
+        <w:rPr>
+          <w:rFonts w:ascii="Arial" w:hAnsi="Arial" w:cs="Arial"/>
+        </w:rPr>
+        <w:t>_</w:t>
+      </w:r>
+      <w:r>
+        <w:rPr>
+          <w:rFonts w:ascii="Arial" w:hAnsi="Arial" w:cs="Arial"/>
+          <w:lang w:val="en-US"/>
+        </w:rPr>
+        <w:t>name</w:t>
+      </w:r>
+      <w:r>
+        <w:rPr>
+          <w:rFonts w:ascii="Arial" w:hAnsi="Arial" w:cs="Arial"/>
+        </w:rPr>
+        <w:t xml:space="preserve"> </w:t>
+      </w:r>
+      <w:r>
+        <w:rPr>
+          <w:rFonts w:ascii="Arial" w:hAnsi="Arial" w:cs="Arial"/>
+        </w:rPr>
+        <w:t xml:space="preserve">и </w:t>
+      </w:r>
+      <w:r>
+        <w:rPr>
+          <w:rFonts w:ascii="Arial" w:hAnsi="Arial" w:cs="Arial"/>
+          <w:lang w:val="en-US"/>
+        </w:rPr>
+        <w:t>location</w:t>
       </w:r>
     </w:p>
     <w:p>
@@ -1930,542 +2859,34 @@
           <w:rFonts w:cs="Arial"/>
         </w:rPr>
       </w:pPr>
-      <w:bookmarkStart w:id="5" w:name="_Toc165290060"/>
+      <w:bookmarkStart w:id="9" w:name="_Toc165307959"/>
       <w:r>
         <w:rPr>
           <w:rFonts w:cs="Arial"/>
         </w:rPr>
-        <w:t>Нормальные формы</w:t>
-      </w:r>
-      <w:bookmarkEnd w:id="5"/>
-    </w:p>
-    <w:p>
-      <w:pPr>
-        <w:pStyle w:val="NoSpacing"/>
-        <w:rPr>
-          <w:rFonts w:ascii="Arial" w:hAnsi="Arial" w:cs="Arial"/>
-        </w:rPr>
-      </w:pPr>
-      <w:r>
-        <w:rPr>
-          <w:rFonts w:ascii="Arial" w:hAnsi="Arial" w:cs="Arial"/>
-        </w:rPr>
-        <w:t>1</w:t>
-      </w:r>
-      <w:r>
-        <w:rPr>
-          <w:rFonts w:ascii="Arial" w:hAnsi="Arial" w:cs="Arial"/>
-          <w:lang w:val="en-US"/>
-        </w:rPr>
-        <w:t>NF</w:t>
-      </w:r>
-      <w:r>
-        <w:rPr>
-          <w:rFonts w:ascii="Arial" w:hAnsi="Arial" w:cs="Arial"/>
-        </w:rPr>
-        <w:t xml:space="preserve">: </w:t>
-      </w:r>
-      <w:r>
-        <w:rPr>
-          <w:rFonts w:ascii="Arial" w:hAnsi="Arial" w:cs="Arial"/>
-        </w:rPr>
-        <w:t>Каждый кортеж содержит только одно значение для каждого атр</w:t>
-      </w:r>
-      <w:r>
-        <w:rPr>
-          <w:rFonts w:ascii="Arial" w:hAnsi="Arial" w:cs="Arial"/>
-        </w:rPr>
-        <w:t>ибута. Каждый кортеж в модели уникален</w:t>
-      </w:r>
-      <w:r>
-        <w:rPr>
-          <w:rFonts w:ascii="Arial" w:hAnsi="Arial" w:cs="Arial"/>
-        </w:rPr>
-        <w:t>.</w:t>
-      </w:r>
-    </w:p>
-    <w:p>
-      <w:pPr>
-        <w:rPr>
-          <w:rFonts w:ascii="Arial" w:hAnsi="Arial" w:cs="Arial"/>
-        </w:rPr>
-      </w:pPr>
-      <w:r>
-        <w:rPr>
-          <w:rFonts w:ascii="Arial" w:hAnsi="Arial" w:cs="Arial"/>
-        </w:rPr>
-        <w:t>2</w:t>
-      </w:r>
-      <w:r>
-        <w:rPr>
-          <w:rFonts w:ascii="Arial" w:hAnsi="Arial" w:cs="Arial"/>
-          <w:lang w:val="en-US"/>
-        </w:rPr>
-        <w:t>NF</w:t>
-      </w:r>
-      <w:r>
-        <w:rPr>
-          <w:rFonts w:ascii="Arial" w:hAnsi="Arial" w:cs="Arial"/>
-        </w:rPr>
-        <w:t>:</w:t>
-      </w:r>
-      <w:r>
-        <w:rPr>
-          <w:rFonts w:ascii="Arial" w:hAnsi="Arial" w:cs="Arial"/>
-        </w:rPr>
-        <w:t xml:space="preserve"> </w:t>
-      </w:r>
-      <w:r>
-        <w:rPr>
-          <w:rFonts w:ascii="Arial" w:hAnsi="Arial" w:cs="Arial"/>
-        </w:rPr>
-        <w:t>Отношение в 1</w:t>
-      </w:r>
-      <w:r>
-        <w:rPr>
-          <w:rFonts w:ascii="Arial" w:hAnsi="Arial" w:cs="Arial"/>
-          <w:lang w:val="en-US"/>
-        </w:rPr>
-        <w:t>NF</w:t>
-      </w:r>
-      <w:r>
-        <w:rPr>
-          <w:rFonts w:ascii="Arial" w:hAnsi="Arial" w:cs="Arial"/>
-        </w:rPr>
-        <w:t xml:space="preserve">. </w:t>
-      </w:r>
-      <w:r>
-        <w:rPr>
-          <w:rFonts w:ascii="Arial" w:hAnsi="Arial" w:cs="Arial"/>
-        </w:rPr>
-        <w:t>Н</w:t>
-      </w:r>
-      <w:r>
-        <w:rPr>
-          <w:rFonts w:ascii="Arial" w:hAnsi="Arial" w:cs="Arial"/>
-        </w:rPr>
-        <w:t>ет частичной зависимости атрибутов от составного</w:t>
-      </w:r>
-    </w:p>
-    <w:p>
-      <w:pPr>
-        <w:rPr>
-          <w:rFonts w:ascii="Arial" w:hAnsi="Arial" w:cs="Arial"/>
-        </w:rPr>
-      </w:pPr>
-      <w:r>
-        <w:rPr>
-          <w:rFonts w:ascii="Arial" w:hAnsi="Arial" w:cs="Arial"/>
-        </w:rPr>
-        <w:t>первичного ключа</w:t>
-      </w:r>
-      <w:r>
-        <w:rPr>
-          <w:rFonts w:ascii="Arial" w:hAnsi="Arial" w:cs="Arial"/>
-        </w:rPr>
-        <w:t>.</w:t>
-      </w:r>
-    </w:p>
-    <w:p>
-      <w:pPr>
-        <w:rPr>
-          <w:rFonts w:ascii="Arial" w:hAnsi="Arial" w:cs="Arial"/>
-        </w:rPr>
-      </w:pPr>
-      <w:r>
-        <w:rPr>
-          <w:rFonts w:ascii="Arial" w:hAnsi="Arial" w:cs="Arial"/>
-        </w:rPr>
-        <w:t>3</w:t>
-      </w:r>
-      <w:r>
-        <w:rPr>
-          <w:rFonts w:ascii="Arial" w:hAnsi="Arial" w:cs="Arial"/>
-          <w:lang w:val="en-US"/>
-        </w:rPr>
-        <w:t>NF</w:t>
-      </w:r>
-      <w:r>
-        <w:rPr>
-          <w:rFonts w:ascii="Arial" w:hAnsi="Arial" w:cs="Arial"/>
-        </w:rPr>
-        <w:t xml:space="preserve">: </w:t>
-      </w:r>
-      <w:r>
-        <w:rPr>
-          <w:rFonts w:ascii="Arial" w:hAnsi="Arial" w:cs="Arial"/>
-        </w:rPr>
-        <w:t>Отношение в</w:t>
-      </w:r>
-      <w:r>
-        <w:rPr>
-          <w:rFonts w:ascii="Arial" w:hAnsi="Arial" w:cs="Arial"/>
-        </w:rPr>
-        <w:t xml:space="preserve">о </w:t>
-      </w:r>
-      <w:r>
-        <w:rPr>
-          <w:rFonts w:ascii="Arial" w:hAnsi="Arial" w:cs="Arial"/>
-        </w:rPr>
-        <w:t>2N</w:t>
-      </w:r>
-      <w:r>
-        <w:rPr>
-          <w:rFonts w:ascii="Arial" w:hAnsi="Arial" w:cs="Arial"/>
-          <w:lang w:val="en-US"/>
-        </w:rPr>
-        <w:t>F</w:t>
-      </w:r>
-      <w:r>
-        <w:rPr>
-          <w:rFonts w:ascii="Arial" w:hAnsi="Arial" w:cs="Arial"/>
-        </w:rPr>
-        <w:t xml:space="preserve">. </w:t>
-      </w:r>
-      <w:r>
-        <w:rPr>
-          <w:rFonts w:ascii="Arial" w:hAnsi="Arial" w:cs="Arial"/>
-        </w:rPr>
-        <w:t>Н</w:t>
-      </w:r>
-      <w:r>
-        <w:rPr>
-          <w:rFonts w:ascii="Arial" w:hAnsi="Arial" w:cs="Arial"/>
-        </w:rPr>
-        <w:t>ет транзитивных зависимостей</w:t>
-      </w:r>
-      <w:r>
-        <w:rPr>
-          <w:rFonts w:ascii="Arial" w:hAnsi="Arial" w:cs="Arial"/>
-        </w:rPr>
-        <w:t>.</w:t>
-      </w:r>
-    </w:p>
-    <w:p>
-      <w:pPr>
-        <w:rPr>
-          <w:rFonts w:ascii="Arial" w:hAnsi="Arial" w:cs="Arial"/>
-        </w:rPr>
-      </w:pPr>
-    </w:p>
-    <w:p>
-      <w:pPr>
-        <w:rPr>
-          <w:rFonts w:ascii="Arial" w:hAnsi="Arial" w:cs="Arial"/>
-        </w:rPr>
-      </w:pPr>
-      <w:r>
-        <w:rPr>
-          <w:rFonts w:ascii="Arial" w:hAnsi="Arial" w:cs="Arial"/>
-          <w:lang w:val="en-US"/>
-        </w:rPr>
-        <w:t>BCNF</w:t>
-      </w:r>
-      <w:r>
-        <w:rPr>
-          <w:rFonts w:ascii="Arial" w:hAnsi="Arial" w:cs="Arial"/>
-        </w:rPr>
-        <w:t xml:space="preserve">: </w:t>
-      </w:r>
-      <w:r>
-        <w:rPr>
-          <w:rFonts w:ascii="Arial" w:hAnsi="Arial" w:cs="Arial"/>
-        </w:rPr>
-        <w:t>Отношение в 3</w:t>
-      </w:r>
-      <w:r>
-        <w:rPr>
-          <w:rFonts w:ascii="Arial" w:hAnsi="Arial" w:cs="Arial"/>
-          <w:lang w:val="en-US"/>
-        </w:rPr>
-        <w:t>NF</w:t>
-      </w:r>
-      <w:r>
-        <w:rPr>
-          <w:rFonts w:ascii="Arial" w:hAnsi="Arial" w:cs="Arial"/>
-        </w:rPr>
-        <w:t xml:space="preserve">. </w:t>
-      </w:r>
-      <w:r>
-        <w:rPr>
-          <w:rFonts w:ascii="Arial" w:hAnsi="Arial" w:cs="Arial"/>
-        </w:rPr>
-        <w:t xml:space="preserve">Во всех функциональных зависимостях детерминант является потенциальным ключом </w:t>
-      </w:r>
-    </w:p>
-    <w:p>
-      <w:pPr>
-        <w:rPr>
-          <w:rFonts w:ascii="Arial" w:hAnsi="Arial" w:cs="Arial"/>
-        </w:rPr>
-      </w:pPr>
-    </w:p>
-    <w:p>
-      <w:pPr>
-        <w:rPr>
-          <w:rFonts w:ascii="Arial" w:hAnsi="Arial" w:cs="Arial"/>
-        </w:rPr>
-      </w:pPr>
-    </w:p>
-    <w:p>
-      <w:pPr>
-        <w:rPr>
-          <w:rFonts w:ascii="Arial" w:hAnsi="Arial" w:cs="Arial"/>
-        </w:rPr>
-      </w:pPr>
-    </w:p>
-    <w:p>
-      <w:pPr>
-        <w:pStyle w:val="Heading1"/>
+        <w:t xml:space="preserve">Триггер на языке </w:t>
+      </w:r>
+      <w:r>
         <w:rPr>
           <w:rFonts w:cs="Arial"/>
-        </w:rPr>
-      </w:pPr>
-      <w:bookmarkStart w:id="6" w:name="_Toc165290061"/>
+          <w:lang w:val="en-US"/>
+        </w:rPr>
+        <w:t>PL</w:t>
+      </w:r>
       <w:r>
         <w:rPr>
           <w:rFonts w:cs="Arial"/>
         </w:rPr>
-        <w:lastRenderedPageBreak/>
-        <w:t>Денормализация</w:t>
-      </w:r>
-      <w:bookmarkEnd w:id="6"/>
-    </w:p>
-    <w:p>
-      <w:pPr>
-        <w:pStyle w:val="NoSpacing"/>
-        <w:rPr>
-          <w:rFonts w:ascii="Arial" w:hAnsi="Arial" w:cs="Arial"/>
-        </w:rPr>
-      </w:pPr>
-    </w:p>
-    <w:p>
-      <w:pPr>
-        <w:pStyle w:val="NoSpacing"/>
-        <w:rPr>
-          <w:rFonts w:ascii="Arial" w:hAnsi="Arial" w:cs="Arial"/>
-        </w:rPr>
-      </w:pPr>
-      <w:r>
-        <w:rPr>
-          <w:rFonts w:ascii="Arial" w:hAnsi="Arial" w:cs="Arial"/>
-        </w:rPr>
-        <w:t xml:space="preserve">Объединение связанных таблиц: можно провести объединение таблиц </w:t>
-      </w:r>
-      <w:r>
-        <w:rPr>
-          <w:rFonts w:ascii="Arial" w:hAnsi="Arial" w:cs="Arial"/>
-          <w:lang w:val="en-US"/>
-        </w:rPr>
-        <w:t>s</w:t>
-      </w:r>
-      <w:r>
-        <w:rPr>
-          <w:rFonts w:ascii="Arial" w:hAnsi="Arial" w:cs="Arial"/>
-          <w:lang w:val="en-US"/>
-        </w:rPr>
-        <w:t>cientist</w:t>
-      </w:r>
-      <w:r>
-        <w:rPr>
-          <w:rFonts w:ascii="Arial" w:hAnsi="Arial" w:cs="Arial"/>
-        </w:rPr>
-        <w:t xml:space="preserve"> и </w:t>
-      </w:r>
-      <w:r>
-        <w:rPr>
-          <w:rFonts w:ascii="Arial" w:hAnsi="Arial" w:cs="Arial"/>
-          <w:lang w:val="en-US"/>
-        </w:rPr>
-        <w:t>s</w:t>
-      </w:r>
-      <w:r>
-        <w:rPr>
-          <w:rFonts w:ascii="Arial" w:hAnsi="Arial" w:cs="Arial"/>
-          <w:lang w:val="en-US"/>
-        </w:rPr>
-        <w:t>cientist</w:t>
-      </w:r>
-      <w:r>
-        <w:rPr>
-          <w:rFonts w:ascii="Arial" w:hAnsi="Arial" w:cs="Arial"/>
-        </w:rPr>
-        <w:t>_</w:t>
-      </w:r>
-      <w:r>
-        <w:rPr>
-          <w:rFonts w:ascii="Arial" w:hAnsi="Arial" w:cs="Arial"/>
-          <w:lang w:val="en-US"/>
-        </w:rPr>
-        <w:t>t</w:t>
-      </w:r>
-      <w:r>
-        <w:rPr>
-          <w:rFonts w:ascii="Arial" w:hAnsi="Arial" w:cs="Arial"/>
-          <w:lang w:val="en-US"/>
-        </w:rPr>
-        <w:t>ask</w:t>
-      </w:r>
-      <w:r>
-        <w:rPr>
-          <w:rFonts w:ascii="Arial" w:hAnsi="Arial" w:cs="Arial"/>
-        </w:rPr>
-        <w:t xml:space="preserve">, если часто производятся запросы о человеке и его </w:t>
-      </w:r>
-      <w:r>
-        <w:rPr>
-          <w:rFonts w:ascii="Arial" w:hAnsi="Arial" w:cs="Arial"/>
-        </w:rPr>
-        <w:t>задании</w:t>
-      </w:r>
-      <w:r>
-        <w:rPr>
-          <w:rFonts w:ascii="Arial" w:hAnsi="Arial" w:cs="Arial"/>
-        </w:rPr>
-        <w:t>.</w:t>
-      </w:r>
-    </w:p>
-    <w:p>
-      <w:pPr>
-        <w:pStyle w:val="NoSpacing"/>
-        <w:rPr>
-          <w:rFonts w:ascii="Arial" w:hAnsi="Arial" w:cs="Arial"/>
-        </w:rPr>
-      </w:pPr>
-    </w:p>
-    <w:p>
-      <w:pPr>
-        <w:pStyle w:val="NoSpacing"/>
-        <w:rPr>
-          <w:rFonts w:ascii="Arial" w:hAnsi="Arial" w:cs="Arial"/>
-        </w:rPr>
-      </w:pPr>
-      <w:r>
-        <w:rPr>
-          <w:rFonts w:ascii="Arial" w:hAnsi="Arial" w:cs="Arial"/>
-        </w:rPr>
-        <w:t xml:space="preserve">Добавление избыточных атрибутов: можно добавить атрибут </w:t>
-      </w:r>
-      <w:r>
-        <w:rPr>
-          <w:rFonts w:ascii="Arial" w:hAnsi="Arial" w:cs="Arial"/>
-          <w:lang w:val="en-US"/>
-        </w:rPr>
-        <w:t>count</w:t>
-      </w:r>
-      <w:r>
-        <w:rPr>
-          <w:rFonts w:ascii="Arial" w:hAnsi="Arial" w:cs="Arial"/>
-        </w:rPr>
-        <w:t>_</w:t>
-      </w:r>
-      <w:r>
-        <w:rPr>
-          <w:rFonts w:ascii="Arial" w:hAnsi="Arial" w:cs="Arial"/>
-          <w:lang w:val="en-US"/>
-        </w:rPr>
-        <w:t>finished</w:t>
-      </w:r>
-      <w:r>
-        <w:rPr>
-          <w:rFonts w:ascii="Arial" w:hAnsi="Arial" w:cs="Arial"/>
-        </w:rPr>
-        <w:t>_</w:t>
-      </w:r>
-      <w:r>
-        <w:rPr>
-          <w:rFonts w:ascii="Arial" w:hAnsi="Arial" w:cs="Arial"/>
-          <w:lang w:val="en-US"/>
-        </w:rPr>
-        <w:t>task</w:t>
-      </w:r>
-      <w:r>
-        <w:rPr>
-          <w:rFonts w:ascii="Arial" w:hAnsi="Arial" w:cs="Arial"/>
-        </w:rPr>
-        <w:t xml:space="preserve"> в таблицу </w:t>
-      </w:r>
-      <w:r>
-        <w:rPr>
-          <w:rFonts w:ascii="Arial" w:hAnsi="Arial" w:cs="Arial"/>
-          <w:lang w:val="en-US"/>
-        </w:rPr>
-        <w:t>scientist</w:t>
-      </w:r>
-      <w:r>
-        <w:rPr>
-          <w:rFonts w:ascii="Arial" w:hAnsi="Arial" w:cs="Arial"/>
-        </w:rPr>
-        <w:t>, если часто производятся запросы о количестве, выполненных заданий.</w:t>
-      </w:r>
-    </w:p>
-    <w:p>
-      <w:pPr>
-        <w:pStyle w:val="Heading1"/>
+        <w:t>/</w:t>
+      </w:r>
+      <w:r>
         <w:rPr>
           <w:rFonts w:cs="Arial"/>
           <w:lang w:val="en-US"/>
         </w:rPr>
-      </w:pPr>
-      <w:bookmarkStart w:id="7" w:name="_Toc165290062"/>
-      <w:r>
-        <w:rPr>
-          <w:rFonts w:cs="Arial"/>
-        </w:rPr>
-        <w:t>Триггер</w:t>
-      </w:r>
-      <w:r>
-        <w:rPr>
-          <w:rFonts w:cs="Arial"/>
-          <w:lang w:val="en-US"/>
-        </w:rPr>
-        <w:t xml:space="preserve"> </w:t>
-      </w:r>
-      <w:r>
-        <w:rPr>
-          <w:rFonts w:cs="Arial"/>
-        </w:rPr>
-        <w:t>на</w:t>
-      </w:r>
-      <w:r>
-        <w:rPr>
-          <w:rFonts w:cs="Arial"/>
-          <w:lang w:val="en-US"/>
-        </w:rPr>
-        <w:t xml:space="preserve"> </w:t>
-      </w:r>
-      <w:r>
-        <w:rPr>
-          <w:rFonts w:cs="Arial"/>
-        </w:rPr>
-        <w:t>языке</w:t>
-      </w:r>
-      <w:r>
-        <w:rPr>
-          <w:rFonts w:cs="Arial"/>
-          <w:lang w:val="en-US"/>
-        </w:rPr>
-        <w:t xml:space="preserve"> PL/</w:t>
-      </w:r>
-      <w:proofErr w:type="spellStart"/>
-      <w:r>
-        <w:rPr>
-          <w:rFonts w:cs="Arial"/>
-          <w:lang w:val="en-US"/>
-        </w:rPr>
         <w:t>pgSQL</w:t>
       </w:r>
-      <w:bookmarkEnd w:id="7"/>
-      <w:proofErr w:type="spellEnd"/>
-    </w:p>
-    <w:p>
-      <w:pPr>
-        <w:pStyle w:val="NoSpacing"/>
-        <w:rPr>
-          <w:rFonts w:ascii="Arial" w:hAnsi="Arial" w:cs="Arial"/>
-          <w:lang w:val="en-US"/>
-        </w:rPr>
-      </w:pPr>
+      <w:bookmarkEnd w:id="9"/>
     </w:p>
     <w:p>
       <w:pPr>
@@ -3167,30 +3588,7 @@
         </w:rPr>
         <w:t>plpgsql;</w:t>
       </w:r>
-    </w:p>
-    <w:p>
-      <w:pPr>
-        <w:shd w:val="clear" w:color="auto" w:fill="FFFFFF"/>
-        <w:tabs>
-          <w:tab w:val="left" w:pos="916"/>
-          <w:tab w:val="left" w:pos="1832"/>
-          <w:tab w:val="left" w:pos="2748"/>
-          <w:tab w:val="left" w:pos="3664"/>
-          <w:tab w:val="left" w:pos="4580"/>
-          <w:tab w:val="left" w:pos="5496"/>
-          <w:tab w:val="left" w:pos="6412"/>
-          <w:tab w:val="left" w:pos="7328"/>
-          <w:tab w:val="left" w:pos="8244"/>
-          <w:tab w:val="left" w:pos="9160"/>
-          <w:tab w:val="left" w:pos="10076"/>
-          <w:tab w:val="left" w:pos="10992"/>
-          <w:tab w:val="left" w:pos="11908"/>
-          <w:tab w:val="left" w:pos="12824"/>
-          <w:tab w:val="left" w:pos="13740"/>
-          <w:tab w:val="left" w:pos="14656"/>
-        </w:tabs>
-        <w:suppressAutoHyphens w:val="0"/>
-        <w:autoSpaceDN/>
+      <w:r>
         <w:rPr>
           <w:rFonts w:ascii="Arial" w:eastAsia="Times New Roman" w:hAnsi="Arial" w:cs="Arial"/>
           <w:color w:val="080808"/>
@@ -3199,7 +3597,8 @@
           <w:szCs w:val="20"/>
           <w:lang w:val="en-RU" w:eastAsia="en-GB" w:bidi="ar-SA"/>
         </w:rPr>
-      </w:pPr>
+        <w:br/>
+      </w:r>
       <w:r>
         <w:rPr>
           <w:rFonts w:ascii="Arial" w:eastAsia="Times New Roman" w:hAnsi="Arial" w:cs="Arial"/>
@@ -3214,12 +3613,34 @@
       <w:r>
         <w:rPr>
           <w:rFonts w:ascii="Arial" w:eastAsia="Times New Roman" w:hAnsi="Arial" w:cs="Arial"/>
+          <w:color w:val="0033B3"/>
+          <w:kern w:val="0"/>
+          <w:sz w:val="20"/>
+          <w:szCs w:val="20"/>
+          <w:lang w:val="en-RU" w:eastAsia="en-GB" w:bidi="ar-SA"/>
+        </w:rPr>
+        <w:t xml:space="preserve">CREATE TRIGGER </w:t>
+      </w:r>
+      <w:r>
+        <w:rPr>
+          <w:rFonts w:ascii="Arial" w:eastAsia="Times New Roman" w:hAnsi="Arial" w:cs="Arial"/>
           <w:color w:val="080808"/>
           <w:kern w:val="0"/>
           <w:sz w:val="20"/>
           <w:szCs w:val="20"/>
           <w:lang w:val="en-RU" w:eastAsia="en-GB" w:bidi="ar-SA"/>
         </w:rPr>
+        <w:t>task_date_trigger</w:t>
+      </w:r>
+      <w:r>
+        <w:rPr>
+          <w:rFonts w:ascii="Arial" w:eastAsia="Times New Roman" w:hAnsi="Arial" w:cs="Arial"/>
+          <w:color w:val="080808"/>
+          <w:kern w:val="0"/>
+          <w:sz w:val="20"/>
+          <w:szCs w:val="20"/>
+          <w:lang w:val="en-RU" w:eastAsia="en-GB" w:bidi="ar-SA"/>
+        </w:rPr>
         <w:br/>
       </w:r>
       <w:r>
@@ -3231,40 +3652,7 @@
           <w:szCs w:val="20"/>
           <w:lang w:val="en-RU" w:eastAsia="en-GB" w:bidi="ar-SA"/>
         </w:rPr>
-        <w:t xml:space="preserve">CREATE TRIGGER </w:t>
-      </w:r>
-      <w:r>
-        <w:rPr>
-          <w:rFonts w:ascii="Arial" w:eastAsia="Times New Roman" w:hAnsi="Arial" w:cs="Arial"/>
-          <w:color w:val="080808"/>
-          <w:kern w:val="0"/>
-          <w:sz w:val="20"/>
-          <w:szCs w:val="20"/>
-          <w:lang w:val="en-RU" w:eastAsia="en-GB" w:bidi="ar-SA"/>
-        </w:rPr>
-        <w:t>task_date_trigger</w:t>
-      </w:r>
-      <w:r>
-        <w:rPr>
-          <w:rFonts w:ascii="Arial" w:eastAsia="Times New Roman" w:hAnsi="Arial" w:cs="Arial"/>
-          <w:color w:val="080808"/>
-          <w:kern w:val="0"/>
-          <w:sz w:val="20"/>
-          <w:szCs w:val="20"/>
-          <w:lang w:val="en-RU" w:eastAsia="en-GB" w:bidi="ar-SA"/>
-        </w:rPr>
-        <w:br/>
-      </w:r>
-      <w:r>
-        <w:rPr>
-          <w:rFonts w:ascii="Arial" w:eastAsia="Times New Roman" w:hAnsi="Arial" w:cs="Arial"/>
-          <w:color w:val="0033B3"/>
-          <w:kern w:val="0"/>
-          <w:sz w:val="20"/>
-          <w:szCs w:val="20"/>
-          <w:lang w:val="en-RU" w:eastAsia="en-GB" w:bidi="ar-SA"/>
-        </w:rPr>
-        <w:t xml:space="preserve">AFTER INSERT ON </w:t>
+        <w:t xml:space="preserve">BEFORE INSERT ON </w:t>
       </w:r>
       <w:r>
         <w:rPr>
@@ -3314,13 +3702,13 @@
       <w:r>
         <w:rPr>
           <w:rFonts w:ascii="Arial" w:eastAsia="Times New Roman" w:hAnsi="Arial" w:cs="Arial"/>
-          <w:color w:val="871094"/>
-          <w:kern w:val="0"/>
-          <w:sz w:val="20"/>
-          <w:szCs w:val="20"/>
-          <w:lang w:val="en-RU" w:eastAsia="en-GB" w:bidi="ar-SA"/>
-        </w:rPr>
-        <w:t xml:space="preserve">FUNCTION </w:t>
+          <w:color w:val="000000"/>
+          <w:kern w:val="0"/>
+          <w:sz w:val="20"/>
+          <w:szCs w:val="20"/>
+          <w:lang w:val="en-RU" w:eastAsia="en-GB" w:bidi="ar-SA"/>
+        </w:rPr>
+        <w:t xml:space="preserve">PROCEDURE </w:t>
       </w:r>
       <w:r>
         <w:rPr>
@@ -3339,7 +3727,7 @@
         <w:pStyle w:val="NoSpacing"/>
         <w:rPr>
           <w:rFonts w:ascii="Arial" w:hAnsi="Arial" w:cs="Arial"/>
-          <w:lang w:val="en-US"/>
+          <w:lang w:val="en-RU"/>
         </w:rPr>
       </w:pPr>
     </w:p>
@@ -3351,14 +3739,14 @@
           <w:rFonts w:cs="Arial"/>
         </w:rPr>
       </w:pPr>
-      <w:bookmarkStart w:id="8" w:name="_Toc165290063"/>
+      <w:bookmarkStart w:id="10" w:name="_Toc165307960"/>
       <w:r>
         <w:rPr>
           <w:rFonts w:cs="Arial"/>
         </w:rPr>
         <w:t>Вывод</w:t>
       </w:r>
-      <w:bookmarkEnd w:id="8"/>
+      <w:bookmarkEnd w:id="10"/>
     </w:p>
     <w:p>
       <w:pPr>
@@ -3405,6 +3793,13 @@
           <w:lang w:val="en-US" w:eastAsia="ru-RU" w:bidi="ar-SA"/>
         </w:rPr>
         <w:t>pgSQL</w:t>
+      </w:r>
+      <w:r>
+        <w:rPr>
+          <w:rFonts w:ascii="Arial" w:hAnsi="Arial" w:cs="Arial"/>
+          <w:lang w:eastAsia="ru-RU" w:bidi="ar-SA"/>
+        </w:rPr>
+        <w:t>.</w:t>
       </w:r>
     </w:p>
     <w:sectPr>

</xml_diff>